<commit_message>
fix; alterando capa da documentação
</commit_message>
<xml_diff>
--- a/documentos/Documentação.docx
+++ b/documentos/Documentação.docx
@@ -134,12 +134,12 @@
                 <wp:extent cx="202591" cy="208806"/>
                 <wp:effectExtent b="0" l="0" r="0" t="0"/>
                 <wp:wrapNone/>
-                <wp:docPr id="26" name="image11.png"/>
+                <wp:docPr id="26" name="image10.png"/>
                 <a:graphic>
                   <a:graphicData uri="http://schemas.openxmlformats.org/drawingml/2006/picture">
                     <pic:pic>
                       <pic:nvPicPr>
-                        <pic:cNvPr id="0" name="image11.png"/>
+                        <pic:cNvPr id="0" name="image10.png"/>
                         <pic:cNvPicPr preferRelativeResize="0"/>
                       </pic:nvPicPr>
                       <pic:blipFill>
@@ -184,12 +184,12 @@
             <wp:extent cx="8567336" cy="13559193"/>
             <wp:effectExtent b="0" l="0" r="0" t="0"/>
             <wp:wrapSquare wrapText="bothSides" distB="152400" distT="152400" distL="152400" distR="152400"/>
-            <wp:docPr id="35" name="image2.png"/>
+            <wp:docPr id="35" name="image4.png"/>
             <a:graphic>
               <a:graphicData uri="http://schemas.openxmlformats.org/drawingml/2006/picture">
                 <pic:pic>
                   <pic:nvPicPr>
-                    <pic:cNvPr id="0" name="image2.png"/>
+                    <pic:cNvPr id="0" name="image4.png"/>
                     <pic:cNvPicPr preferRelativeResize="0"/>
                   </pic:nvPicPr>
                   <pic:blipFill>
@@ -232,12 +232,12 @@
             <wp:extent cx="2804546" cy="1204657"/>
             <wp:effectExtent b="0" l="0" r="0" t="0"/>
             <wp:wrapSquare wrapText="bothSides" distB="152400" distT="152400" distL="152400" distR="152400"/>
-            <wp:docPr id="37" name="image4.png"/>
+            <wp:docPr id="37" name="image1.png"/>
             <a:graphic>
               <a:graphicData uri="http://schemas.openxmlformats.org/drawingml/2006/picture">
                 <pic:pic>
                   <pic:nvPicPr>
-                    <pic:cNvPr id="0" name="image4.png"/>
+                    <pic:cNvPr id="0" name="image1.png"/>
                     <pic:cNvPicPr preferRelativeResize="0"/>
                   </pic:nvPicPr>
                   <pic:blipFill>
@@ -279,7 +279,7 @@
                 <wp:positionV relativeFrom="page">
                   <wp:posOffset>4710574</wp:posOffset>
                 </wp:positionV>
-                <wp:extent cx="3941453" cy="1679619"/>
+                <wp:extent cx="3941453" cy="2826310"/>
                 <wp:effectExtent b="0" l="0" r="0" t="0"/>
                 <wp:wrapTopAndBottom distB="152400" distT="152400"/>
                 <wp:docPr id="25" name=""/>
@@ -290,8 +290,8 @@
                       <wps:cNvPr id="2" name="Shape 2"/>
                       <wps:spPr>
                         <a:xfrm>
-                          <a:off x="3403849" y="2967200"/>
-                          <a:ext cx="3884303" cy="1625600"/>
+                          <a:off x="3403850" y="1810225"/>
+                          <a:ext cx="3884400" cy="2782500"/>
                         </a:xfrm>
                         <a:prstGeom prst="rect">
                           <a:avLst/>
@@ -321,7 +321,7 @@
                                 <w:sz w:val="48"/>
                                 <w:vertAlign w:val="baseline"/>
                               </w:rPr>
-                              <w:t xml:space="preserve">NOME DO PROJETO</w:t>
+                              <w:t xml:space="preserve">G4</w:t>
                             </w:r>
                           </w:p>
                           <w:p>
@@ -354,7 +354,20 @@
                                 <w:sz w:val="48"/>
                                 <w:vertAlign w:val="baseline"/>
                               </w:rPr>
-                              <w:t xml:space="preserve">Nome do Parceiro</w:t>
+                              <w:t xml:space="preserve">Faculdade de medicina d</w:t>
+                            </w:r>
+                            <w:r>
+                              <w:rPr>
+                                <w:rFonts w:ascii="Space Mono" w:cs="Space Mono" w:eastAsia="Space Mono" w:hAnsi="Space Mono"/>
+                                <w:b w:val="1"/>
+                                <w:i w:val="0"/>
+                                <w:smallCaps w:val="0"/>
+                                <w:strike w:val="0"/>
+                                <w:color w:val="fefefe"/>
+                                <w:sz w:val="48"/>
+                                <w:vertAlign w:val="baseline"/>
+                              </w:rPr>
+                              <w:t xml:space="preserve">a USP</w:t>
                             </w:r>
                           </w:p>
                         </w:txbxContent>
@@ -378,15 +391,15 @@
                 <wp:positionV relativeFrom="page">
                   <wp:posOffset>4710574</wp:posOffset>
                 </wp:positionV>
-                <wp:extent cx="3941453" cy="1679619"/>
+                <wp:extent cx="3941453" cy="2826310"/>
                 <wp:effectExtent b="0" l="0" r="0" t="0"/>
                 <wp:wrapTopAndBottom distB="152400" distT="152400"/>
-                <wp:docPr id="25" name="image10.png"/>
+                <wp:docPr id="25" name="image9.png"/>
                 <a:graphic>
                   <a:graphicData uri="http://schemas.openxmlformats.org/drawingml/2006/picture">
                     <pic:pic>
                       <pic:nvPicPr>
-                        <pic:cNvPr id="0" name="image10.png"/>
+                        <pic:cNvPr id="0" name="image9.png"/>
                         <pic:cNvPicPr preferRelativeResize="0"/>
                       </pic:nvPicPr>
                       <pic:blipFill>
@@ -399,7 +412,7 @@
                       <pic:spPr>
                         <a:xfrm>
                           <a:off x="0" y="0"/>
-                          <a:ext cx="3941453" cy="1679619"/>
+                          <a:ext cx="3941453" cy="2826310"/>
                         </a:xfrm>
                         <a:prstGeom prst="rect"/>
                         <a:ln/>
@@ -431,12 +444,12 @@
             <wp:extent cx="865287" cy="472641"/>
             <wp:effectExtent b="0" l="0" r="0" t="0"/>
             <wp:wrapSquare wrapText="bothSides" distB="152400" distT="152400" distL="152400" distR="152400"/>
-            <wp:docPr id="36" name="image1.png"/>
+            <wp:docPr id="36" name="image2.png"/>
             <a:graphic>
               <a:graphicData uri="http://schemas.openxmlformats.org/drawingml/2006/picture">
                 <pic:pic>
                   <pic:nvPicPr>
-                    <pic:cNvPr id="0" name="image1.png"/>
+                    <pic:cNvPr id="0" name="image2.png"/>
                     <pic:cNvPicPr preferRelativeResize="0"/>
                   </pic:nvPicPr>
                   <pic:blipFill>
@@ -3224,6 +3237,332 @@
                 <w:rtl w:val="0"/>
               </w:rPr>
               <w:t xml:space="preserve">Preenchimento seção 4.1.7</w:t>
+            </w:r>
+          </w:p>
+        </w:tc>
+      </w:tr>
+      <w:tr>
+        <w:trPr>
+          <w:cantSplit w:val="0"/>
+          <w:tblHeader w:val="0"/>
+        </w:trPr>
+        <w:tc>
+          <w:tcPr>
+            <w:shd w:fill="auto" w:val="clear"/>
+            <w:tcMar>
+              <w:top w:w="100.0" w:type="dxa"/>
+              <w:left w:w="100.0" w:type="dxa"/>
+              <w:bottom w:w="100.0" w:type="dxa"/>
+              <w:right w:w="100.0" w:type="dxa"/>
+            </w:tcMar>
+            <w:vAlign w:val="top"/>
+          </w:tcPr>
+          <w:p>
+            <w:pPr>
+              <w:keepNext w:val="0"/>
+              <w:keepLines w:val="0"/>
+              <w:widowControl w:val="0"/>
+              <w:pBdr>
+                <w:top w:space="0" w:sz="0" w:val="nil"/>
+                <w:left w:space="0" w:sz="0" w:val="nil"/>
+                <w:bottom w:space="0" w:sz="0" w:val="nil"/>
+                <w:right w:space="0" w:sz="0" w:val="nil"/>
+                <w:between w:space="0" w:sz="0" w:val="nil"/>
+              </w:pBdr>
+              <w:shd w:fill="auto" w:val="clear"/>
+              <w:tabs>
+                <w:tab w:val="left" w:leader="none" w:pos="708"/>
+                <w:tab w:val="left" w:leader="none" w:pos="1416"/>
+                <w:tab w:val="left" w:leader="none" w:pos="2124"/>
+                <w:tab w:val="left" w:leader="none" w:pos="2832"/>
+                <w:tab w:val="left" w:leader="none" w:pos="3540"/>
+                <w:tab w:val="left" w:leader="none" w:pos="4248"/>
+                <w:tab w:val="left" w:leader="none" w:pos="4956"/>
+                <w:tab w:val="left" w:leader="none" w:pos="5664"/>
+                <w:tab w:val="left" w:leader="none" w:pos="6372"/>
+                <w:tab w:val="left" w:leader="none" w:pos="7080"/>
+                <w:tab w:val="left" w:leader="none" w:pos="7788"/>
+                <w:tab w:val="left" w:leader="none" w:pos="8496"/>
+                <w:tab w:val="left" w:leader="none" w:pos="9204"/>
+                <w:tab w:val="left" w:leader="none" w:pos="708"/>
+                <w:tab w:val="left" w:leader="none" w:pos="1416"/>
+                <w:tab w:val="left" w:leader="none" w:pos="2124"/>
+                <w:tab w:val="left" w:leader="none" w:pos="2832"/>
+                <w:tab w:val="left" w:leader="none" w:pos="3540"/>
+                <w:tab w:val="left" w:leader="none" w:pos="4248"/>
+                <w:tab w:val="left" w:leader="none" w:pos="4956"/>
+                <w:tab w:val="left" w:leader="none" w:pos="5664"/>
+                <w:tab w:val="left" w:leader="none" w:pos="6372"/>
+                <w:tab w:val="left" w:leader="none" w:pos="7080"/>
+                <w:tab w:val="left" w:leader="none" w:pos="7788"/>
+                <w:tab w:val="left" w:leader="none" w:pos="8496"/>
+                <w:tab w:val="left" w:leader="none" w:pos="9204"/>
+                <w:tab w:val="left" w:leader="none" w:pos="708"/>
+                <w:tab w:val="left" w:leader="none" w:pos="1416"/>
+                <w:tab w:val="left" w:leader="none" w:pos="2124"/>
+                <w:tab w:val="left" w:leader="none" w:pos="2832"/>
+                <w:tab w:val="left" w:leader="none" w:pos="3540"/>
+                <w:tab w:val="left" w:leader="none" w:pos="4248"/>
+                <w:tab w:val="left" w:leader="none" w:pos="4956"/>
+                <w:tab w:val="left" w:leader="none" w:pos="5664"/>
+                <w:tab w:val="left" w:leader="none" w:pos="6372"/>
+                <w:tab w:val="left" w:leader="none" w:pos="7080"/>
+                <w:tab w:val="left" w:leader="none" w:pos="7788"/>
+                <w:tab w:val="left" w:leader="none" w:pos="8496"/>
+                <w:tab w:val="left" w:leader="none" w:pos="9204"/>
+              </w:tabs>
+              <w:spacing w:after="0" w:before="0" w:line="240" w:lineRule="auto"/>
+              <w:ind w:left="0" w:right="0" w:firstLine="0"/>
+              <w:jc w:val="left"/>
+              <w:rPr>
+                <w:sz w:val="20"/>
+                <w:szCs w:val="20"/>
+              </w:rPr>
+            </w:pPr>
+            <w:r>
+              <w:rPr>
+                <w:sz w:val="20"/>
+                <w:szCs w:val="20"/>
+                <w:rtl w:val="0"/>
+              </w:rPr>
+              <w:t xml:space="preserve">10/02/2023</w:t>
+            </w:r>
+          </w:p>
+        </w:tc>
+        <w:tc>
+          <w:tcPr>
+            <w:shd w:fill="auto" w:val="clear"/>
+            <w:tcMar>
+              <w:top w:w="100.0" w:type="dxa"/>
+              <w:left w:w="100.0" w:type="dxa"/>
+              <w:bottom w:w="100.0" w:type="dxa"/>
+              <w:right w:w="100.0" w:type="dxa"/>
+            </w:tcMar>
+            <w:vAlign w:val="top"/>
+          </w:tcPr>
+          <w:p>
+            <w:pPr>
+              <w:keepNext w:val="0"/>
+              <w:keepLines w:val="0"/>
+              <w:widowControl w:val="0"/>
+              <w:pBdr>
+                <w:top w:space="0" w:sz="0" w:val="nil"/>
+                <w:left w:space="0" w:sz="0" w:val="nil"/>
+                <w:bottom w:space="0" w:sz="0" w:val="nil"/>
+                <w:right w:space="0" w:sz="0" w:val="nil"/>
+                <w:between w:space="0" w:sz="0" w:val="nil"/>
+              </w:pBdr>
+              <w:shd w:fill="auto" w:val="clear"/>
+              <w:tabs>
+                <w:tab w:val="left" w:leader="none" w:pos="708"/>
+                <w:tab w:val="left" w:leader="none" w:pos="1416"/>
+                <w:tab w:val="left" w:leader="none" w:pos="2124"/>
+                <w:tab w:val="left" w:leader="none" w:pos="2832"/>
+                <w:tab w:val="left" w:leader="none" w:pos="3540"/>
+                <w:tab w:val="left" w:leader="none" w:pos="4248"/>
+                <w:tab w:val="left" w:leader="none" w:pos="4956"/>
+                <w:tab w:val="left" w:leader="none" w:pos="5664"/>
+                <w:tab w:val="left" w:leader="none" w:pos="6372"/>
+                <w:tab w:val="left" w:leader="none" w:pos="7080"/>
+                <w:tab w:val="left" w:leader="none" w:pos="7788"/>
+                <w:tab w:val="left" w:leader="none" w:pos="8496"/>
+                <w:tab w:val="left" w:leader="none" w:pos="9204"/>
+                <w:tab w:val="left" w:leader="none" w:pos="708"/>
+                <w:tab w:val="left" w:leader="none" w:pos="1416"/>
+                <w:tab w:val="left" w:leader="none" w:pos="2124"/>
+                <w:tab w:val="left" w:leader="none" w:pos="2832"/>
+                <w:tab w:val="left" w:leader="none" w:pos="3540"/>
+                <w:tab w:val="left" w:leader="none" w:pos="4248"/>
+                <w:tab w:val="left" w:leader="none" w:pos="4956"/>
+                <w:tab w:val="left" w:leader="none" w:pos="5664"/>
+                <w:tab w:val="left" w:leader="none" w:pos="6372"/>
+                <w:tab w:val="left" w:leader="none" w:pos="7080"/>
+                <w:tab w:val="left" w:leader="none" w:pos="7788"/>
+                <w:tab w:val="left" w:leader="none" w:pos="8496"/>
+                <w:tab w:val="left" w:leader="none" w:pos="9204"/>
+                <w:tab w:val="left" w:leader="none" w:pos="708"/>
+                <w:tab w:val="left" w:leader="none" w:pos="1416"/>
+                <w:tab w:val="left" w:leader="none" w:pos="2124"/>
+                <w:tab w:val="left" w:leader="none" w:pos="2832"/>
+                <w:tab w:val="left" w:leader="none" w:pos="3540"/>
+                <w:tab w:val="left" w:leader="none" w:pos="4248"/>
+                <w:tab w:val="left" w:leader="none" w:pos="4956"/>
+                <w:tab w:val="left" w:leader="none" w:pos="5664"/>
+                <w:tab w:val="left" w:leader="none" w:pos="6372"/>
+                <w:tab w:val="left" w:leader="none" w:pos="7080"/>
+                <w:tab w:val="left" w:leader="none" w:pos="7788"/>
+                <w:tab w:val="left" w:leader="none" w:pos="8496"/>
+                <w:tab w:val="left" w:leader="none" w:pos="9204"/>
+              </w:tabs>
+              <w:spacing w:after="0" w:before="0" w:line="240" w:lineRule="auto"/>
+              <w:ind w:left="0" w:right="0" w:firstLine="0"/>
+              <w:jc w:val="left"/>
+              <w:rPr>
+                <w:sz w:val="20"/>
+                <w:szCs w:val="20"/>
+              </w:rPr>
+            </w:pPr>
+            <w:r>
+              <w:rPr>
+                <w:sz w:val="20"/>
+                <w:szCs w:val="20"/>
+                <w:rtl w:val="0"/>
+              </w:rPr>
+              <w:t xml:space="preserve">Rafael Techio e Luiz Fernando Covas</w:t>
+            </w:r>
+          </w:p>
+        </w:tc>
+        <w:tc>
+          <w:tcPr>
+            <w:shd w:fill="auto" w:val="clear"/>
+            <w:tcMar>
+              <w:top w:w="100.0" w:type="dxa"/>
+              <w:left w:w="100.0" w:type="dxa"/>
+              <w:bottom w:w="100.0" w:type="dxa"/>
+              <w:right w:w="100.0" w:type="dxa"/>
+            </w:tcMar>
+            <w:vAlign w:val="top"/>
+          </w:tcPr>
+          <w:p>
+            <w:pPr>
+              <w:keepNext w:val="0"/>
+              <w:keepLines w:val="0"/>
+              <w:widowControl w:val="0"/>
+              <w:pBdr>
+                <w:top w:space="0" w:sz="0" w:val="nil"/>
+                <w:left w:space="0" w:sz="0" w:val="nil"/>
+                <w:bottom w:space="0" w:sz="0" w:val="nil"/>
+                <w:right w:space="0" w:sz="0" w:val="nil"/>
+                <w:between w:space="0" w:sz="0" w:val="nil"/>
+              </w:pBdr>
+              <w:shd w:fill="auto" w:val="clear"/>
+              <w:tabs>
+                <w:tab w:val="left" w:leader="none" w:pos="708"/>
+                <w:tab w:val="left" w:leader="none" w:pos="1416"/>
+                <w:tab w:val="left" w:leader="none" w:pos="2124"/>
+                <w:tab w:val="left" w:leader="none" w:pos="2832"/>
+                <w:tab w:val="left" w:leader="none" w:pos="3540"/>
+                <w:tab w:val="left" w:leader="none" w:pos="4248"/>
+                <w:tab w:val="left" w:leader="none" w:pos="4956"/>
+                <w:tab w:val="left" w:leader="none" w:pos="5664"/>
+                <w:tab w:val="left" w:leader="none" w:pos="6372"/>
+                <w:tab w:val="left" w:leader="none" w:pos="7080"/>
+                <w:tab w:val="left" w:leader="none" w:pos="7788"/>
+                <w:tab w:val="left" w:leader="none" w:pos="8496"/>
+                <w:tab w:val="left" w:leader="none" w:pos="9204"/>
+                <w:tab w:val="left" w:leader="none" w:pos="708"/>
+                <w:tab w:val="left" w:leader="none" w:pos="1416"/>
+                <w:tab w:val="left" w:leader="none" w:pos="2124"/>
+                <w:tab w:val="left" w:leader="none" w:pos="2832"/>
+                <w:tab w:val="left" w:leader="none" w:pos="3540"/>
+                <w:tab w:val="left" w:leader="none" w:pos="4248"/>
+                <w:tab w:val="left" w:leader="none" w:pos="4956"/>
+                <w:tab w:val="left" w:leader="none" w:pos="5664"/>
+                <w:tab w:val="left" w:leader="none" w:pos="6372"/>
+                <w:tab w:val="left" w:leader="none" w:pos="7080"/>
+                <w:tab w:val="left" w:leader="none" w:pos="7788"/>
+                <w:tab w:val="left" w:leader="none" w:pos="8496"/>
+                <w:tab w:val="left" w:leader="none" w:pos="9204"/>
+                <w:tab w:val="left" w:leader="none" w:pos="708"/>
+                <w:tab w:val="left" w:leader="none" w:pos="1416"/>
+                <w:tab w:val="left" w:leader="none" w:pos="2124"/>
+                <w:tab w:val="left" w:leader="none" w:pos="2832"/>
+                <w:tab w:val="left" w:leader="none" w:pos="3540"/>
+                <w:tab w:val="left" w:leader="none" w:pos="4248"/>
+                <w:tab w:val="left" w:leader="none" w:pos="4956"/>
+                <w:tab w:val="left" w:leader="none" w:pos="5664"/>
+                <w:tab w:val="left" w:leader="none" w:pos="6372"/>
+                <w:tab w:val="left" w:leader="none" w:pos="7080"/>
+                <w:tab w:val="left" w:leader="none" w:pos="7788"/>
+                <w:tab w:val="left" w:leader="none" w:pos="8496"/>
+                <w:tab w:val="left" w:leader="none" w:pos="9204"/>
+              </w:tabs>
+              <w:spacing w:after="0" w:before="0" w:line="240" w:lineRule="auto"/>
+              <w:ind w:left="0" w:right="0" w:firstLine="0"/>
+              <w:jc w:val="left"/>
+              <w:rPr>
+                <w:sz w:val="20"/>
+                <w:szCs w:val="20"/>
+              </w:rPr>
+            </w:pPr>
+            <w:r>
+              <w:rPr>
+                <w:sz w:val="20"/>
+                <w:szCs w:val="20"/>
+                <w:rtl w:val="0"/>
+              </w:rPr>
+              <w:t xml:space="preserve">1.6</w:t>
+            </w:r>
+          </w:p>
+        </w:tc>
+        <w:tc>
+          <w:tcPr>
+            <w:shd w:fill="auto" w:val="clear"/>
+            <w:tcMar>
+              <w:top w:w="100.0" w:type="dxa"/>
+              <w:left w:w="100.0" w:type="dxa"/>
+              <w:bottom w:w="100.0" w:type="dxa"/>
+              <w:right w:w="100.0" w:type="dxa"/>
+            </w:tcMar>
+            <w:vAlign w:val="top"/>
+          </w:tcPr>
+          <w:p>
+            <w:pPr>
+              <w:widowControl w:val="0"/>
+              <w:tabs>
+                <w:tab w:val="left" w:leader="none" w:pos="708"/>
+                <w:tab w:val="left" w:leader="none" w:pos="1416"/>
+                <w:tab w:val="left" w:leader="none" w:pos="2124"/>
+                <w:tab w:val="left" w:leader="none" w:pos="2832"/>
+                <w:tab w:val="left" w:leader="none" w:pos="3540"/>
+                <w:tab w:val="left" w:leader="none" w:pos="4248"/>
+                <w:tab w:val="left" w:leader="none" w:pos="4956"/>
+                <w:tab w:val="left" w:leader="none" w:pos="5664"/>
+                <w:tab w:val="left" w:leader="none" w:pos="6372"/>
+                <w:tab w:val="left" w:leader="none" w:pos="7080"/>
+                <w:tab w:val="left" w:leader="none" w:pos="7788"/>
+                <w:tab w:val="left" w:leader="none" w:pos="8496"/>
+                <w:tab w:val="left" w:leader="none" w:pos="9204"/>
+                <w:tab w:val="left" w:leader="none" w:pos="708"/>
+                <w:tab w:val="left" w:leader="none" w:pos="1416"/>
+                <w:tab w:val="left" w:leader="none" w:pos="2124"/>
+                <w:tab w:val="left" w:leader="none" w:pos="2832"/>
+                <w:tab w:val="left" w:leader="none" w:pos="3540"/>
+                <w:tab w:val="left" w:leader="none" w:pos="4248"/>
+                <w:tab w:val="left" w:leader="none" w:pos="4956"/>
+                <w:tab w:val="left" w:leader="none" w:pos="5664"/>
+                <w:tab w:val="left" w:leader="none" w:pos="6372"/>
+                <w:tab w:val="left" w:leader="none" w:pos="7080"/>
+                <w:tab w:val="left" w:leader="none" w:pos="7788"/>
+                <w:tab w:val="left" w:leader="none" w:pos="8496"/>
+                <w:tab w:val="left" w:leader="none" w:pos="9204"/>
+                <w:tab w:val="left" w:leader="none" w:pos="708"/>
+                <w:tab w:val="left" w:leader="none" w:pos="1416"/>
+                <w:tab w:val="left" w:leader="none" w:pos="2124"/>
+                <w:tab w:val="left" w:leader="none" w:pos="2832"/>
+                <w:tab w:val="left" w:leader="none" w:pos="3540"/>
+                <w:tab w:val="left" w:leader="none" w:pos="4248"/>
+                <w:tab w:val="left" w:leader="none" w:pos="4956"/>
+                <w:tab w:val="left" w:leader="none" w:pos="5664"/>
+                <w:tab w:val="left" w:leader="none" w:pos="6372"/>
+                <w:tab w:val="left" w:leader="none" w:pos="7080"/>
+                <w:tab w:val="left" w:leader="none" w:pos="7788"/>
+                <w:tab w:val="left" w:leader="none" w:pos="8496"/>
+                <w:tab w:val="left" w:leader="none" w:pos="9204"/>
+              </w:tabs>
+              <w:spacing w:after="0" w:line="240" w:lineRule="auto"/>
+              <w:rPr>
+                <w:sz w:val="20"/>
+                <w:szCs w:val="20"/>
+              </w:rPr>
+            </w:pPr>
+            <w:r>
+              <w:rPr>
+                <w:sz w:val="20"/>
+                <w:szCs w:val="20"/>
+                <w:rtl w:val="0"/>
+              </w:rPr>
+              <w:t xml:space="preserve">Revisão Geral para entrega 1</w:t>
             </w:r>
           </w:p>
         </w:tc>
@@ -9582,12 +9921,12 @@
           <wp:inline distB="114300" distT="114300" distL="114300" distR="114300">
             <wp:extent cx="5356473" cy="3939800"/>
             <wp:effectExtent b="0" l="0" r="0" t="0"/>
-            <wp:docPr id="27" name="image8.png"/>
+            <wp:docPr id="27" name="image7.png"/>
             <a:graphic>
               <a:graphicData uri="http://schemas.openxmlformats.org/drawingml/2006/picture">
                 <pic:pic>
                   <pic:nvPicPr>
-                    <pic:cNvPr id="0" name="image8.png"/>
+                    <pic:cNvPr id="0" name="image7.png"/>
                     <pic:cNvPicPr preferRelativeResize="0"/>
                   </pic:nvPicPr>
                   <pic:blipFill>
@@ -10796,12 +11135,12 @@
           <wp:inline distB="114300" distT="114300" distL="114300" distR="114300">
             <wp:extent cx="5094923" cy="3549806"/>
             <wp:effectExtent b="0" l="0" r="0" t="0"/>
-            <wp:docPr id="28" name="image9.png"/>
+            <wp:docPr id="28" name="image11.png"/>
             <a:graphic>
               <a:graphicData uri="http://schemas.openxmlformats.org/drawingml/2006/picture">
                 <pic:pic>
                   <pic:nvPicPr>
-                    <pic:cNvPr id="0" name="image9.png"/>
+                    <pic:cNvPr id="0" name="image11.png"/>
                     <pic:cNvPicPr preferRelativeResize="0"/>
                   </pic:nvPicPr>
                   <pic:blipFill>
@@ -11839,12 +12178,12 @@
           <wp:inline distB="114300" distT="114300" distL="114300" distR="114300">
             <wp:extent cx="4521038" cy="3089983"/>
             <wp:effectExtent b="0" l="0" r="0" t="0"/>
-            <wp:docPr id="29" name="image7.png"/>
+            <wp:docPr id="29" name="image8.png"/>
             <a:graphic>
               <a:graphicData uri="http://schemas.openxmlformats.org/drawingml/2006/picture">
                 <pic:pic>
                   <pic:nvPicPr>
-                    <pic:cNvPr id="0" name="image7.png"/>
+                    <pic:cNvPr id="0" name="image8.png"/>
                     <pic:cNvPicPr preferRelativeResize="0"/>
                   </pic:nvPicPr>
                   <pic:blipFill>
@@ -18023,12 +18362,12 @@
           <wp:extent cx="865287" cy="472641"/>
           <wp:effectExtent b="0" l="0" r="0" t="0"/>
           <wp:wrapSquare wrapText="bothSides" distB="152400" distT="152400" distL="152400" distR="152400"/>
-          <wp:docPr id="32" name="image1.png"/>
+          <wp:docPr id="32" name="image2.png"/>
           <a:graphic>
             <a:graphicData uri="http://schemas.openxmlformats.org/drawingml/2006/picture">
               <pic:pic>
                 <pic:nvPicPr>
-                  <pic:cNvPr id="0" name="image1.png"/>
+                  <pic:cNvPr id="0" name="image2.png"/>
                   <pic:cNvPicPr preferRelativeResize="0"/>
                 </pic:nvPicPr>
                 <pic:blipFill>
@@ -19701,7 +20040,7 @@
 
 <file path=customXML/item1.xml><?xml version="1.0" encoding="utf-8"?>
 <go:gDocsCustomXmlDataStorage xmlns:go="http://customooxmlschemas.google.com/" xmlns:r="http://schemas.openxmlformats.org/officeDocument/2006/relationships" uri="GoogleDocsCustomDataVersion1">
-  <go:docsCustomData xmlns:go="http://customooxmlschemas.google.com/" roundtripDataSignature="AMtx7mjRKArUTcbVuf3U5wUVqIiSxF204A==">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</go:docsCustomData>
+  <go:docsCustomData xmlns:go="http://customooxmlschemas.google.com/" roundtripDataSignature="AMtx7mjRKArUTcbVuf3U5wUVqIiSxF204A==">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</go:docsCustomData>
 </go:gDocsCustomXmlDataStorage>
 </file>
 

</xml_diff>

<commit_message>
fix: Revisão de detalhes na documentação
</commit_message>
<xml_diff>
--- a/documentos/Documentação.docx
+++ b/documentos/Documentação.docx
@@ -184,12 +184,12 @@
             <wp:extent cx="8567336" cy="13559193"/>
             <wp:effectExtent b="0" l="0" r="0" t="0"/>
             <wp:wrapSquare wrapText="bothSides" distB="152400" distT="152400" distL="152400" distR="152400"/>
-            <wp:docPr id="35" name="image4.png"/>
+            <wp:docPr id="35" name="image5.png"/>
             <a:graphic>
               <a:graphicData uri="http://schemas.openxmlformats.org/drawingml/2006/picture">
                 <pic:pic>
                   <pic:nvPicPr>
-                    <pic:cNvPr id="0" name="image4.png"/>
+                    <pic:cNvPr id="0" name="image5.png"/>
                     <pic:cNvPicPr preferRelativeResize="0"/>
                   </pic:nvPicPr>
                   <pic:blipFill>
@@ -232,12 +232,12 @@
             <wp:extent cx="2804546" cy="1204657"/>
             <wp:effectExtent b="0" l="0" r="0" t="0"/>
             <wp:wrapSquare wrapText="bothSides" distB="152400" distT="152400" distL="152400" distR="152400"/>
-            <wp:docPr id="37" name="image1.png"/>
+            <wp:docPr id="37" name="image4.png"/>
             <a:graphic>
               <a:graphicData uri="http://schemas.openxmlformats.org/drawingml/2006/picture">
                 <pic:pic>
                   <pic:nvPicPr>
-                    <pic:cNvPr id="0" name="image1.png"/>
+                    <pic:cNvPr id="0" name="image4.png"/>
                     <pic:cNvPicPr preferRelativeResize="0"/>
                   </pic:nvPicPr>
                   <pic:blipFill>
@@ -444,12 +444,12 @@
             <wp:extent cx="865287" cy="472641"/>
             <wp:effectExtent b="0" l="0" r="0" t="0"/>
             <wp:wrapSquare wrapText="bothSides" distB="152400" distT="152400" distL="152400" distR="152400"/>
-            <wp:docPr id="36" name="image2.png"/>
+            <wp:docPr id="36" name="image3.png"/>
             <a:graphic>
               <a:graphicData uri="http://schemas.openxmlformats.org/drawingml/2006/picture">
                 <pic:pic>
                   <pic:nvPicPr>
-                    <pic:cNvPr id="0" name="image2.png"/>
+                    <pic:cNvPr id="0" name="image3.png"/>
                     <pic:cNvPicPr preferRelativeResize="0"/>
                   </pic:nvPicPr>
                   <pic:blipFill>
@@ -492,12 +492,12 @@
             <wp:extent cx="1867967" cy="1320786"/>
             <wp:effectExtent b="0" l="0" r="0" t="0"/>
             <wp:wrapSquare wrapText="bothSides" distB="152400" distT="152400" distL="152400" distR="152400"/>
-            <wp:docPr id="33" name="image3.png"/>
+            <wp:docPr id="33" name="image1.png"/>
             <a:graphic>
               <a:graphicData uri="http://schemas.openxmlformats.org/drawingml/2006/picture">
                 <pic:pic>
                   <pic:nvPicPr>
-                    <pic:cNvPr id="0" name="image3.png"/>
+                    <pic:cNvPr id="0" name="image1.png"/>
                     <pic:cNvPicPr preferRelativeResize="0"/>
                   </pic:nvPicPr>
                   <pic:blipFill>
@@ -3567,6 +3567,332 @@
           </w:p>
         </w:tc>
       </w:tr>
+      <w:tr>
+        <w:trPr>
+          <w:cantSplit w:val="0"/>
+          <w:tblHeader w:val="0"/>
+        </w:trPr>
+        <w:tc>
+          <w:tcPr>
+            <w:shd w:fill="auto" w:val="clear"/>
+            <w:tcMar>
+              <w:top w:w="100.0" w:type="dxa"/>
+              <w:left w:w="100.0" w:type="dxa"/>
+              <w:bottom w:w="100.0" w:type="dxa"/>
+              <w:right w:w="100.0" w:type="dxa"/>
+            </w:tcMar>
+            <w:vAlign w:val="top"/>
+          </w:tcPr>
+          <w:p>
+            <w:pPr>
+              <w:keepNext w:val="0"/>
+              <w:keepLines w:val="0"/>
+              <w:widowControl w:val="0"/>
+              <w:pBdr>
+                <w:top w:space="0" w:sz="0" w:val="nil"/>
+                <w:left w:space="0" w:sz="0" w:val="nil"/>
+                <w:bottom w:space="0" w:sz="0" w:val="nil"/>
+                <w:right w:space="0" w:sz="0" w:val="nil"/>
+                <w:between w:space="0" w:sz="0" w:val="nil"/>
+              </w:pBdr>
+              <w:shd w:fill="auto" w:val="clear"/>
+              <w:tabs>
+                <w:tab w:val="left" w:leader="none" w:pos="708"/>
+                <w:tab w:val="left" w:leader="none" w:pos="1416"/>
+                <w:tab w:val="left" w:leader="none" w:pos="2124"/>
+                <w:tab w:val="left" w:leader="none" w:pos="2832"/>
+                <w:tab w:val="left" w:leader="none" w:pos="3540"/>
+                <w:tab w:val="left" w:leader="none" w:pos="4248"/>
+                <w:tab w:val="left" w:leader="none" w:pos="4956"/>
+                <w:tab w:val="left" w:leader="none" w:pos="5664"/>
+                <w:tab w:val="left" w:leader="none" w:pos="6372"/>
+                <w:tab w:val="left" w:leader="none" w:pos="7080"/>
+                <w:tab w:val="left" w:leader="none" w:pos="7788"/>
+                <w:tab w:val="left" w:leader="none" w:pos="8496"/>
+                <w:tab w:val="left" w:leader="none" w:pos="9204"/>
+                <w:tab w:val="left" w:leader="none" w:pos="708"/>
+                <w:tab w:val="left" w:leader="none" w:pos="1416"/>
+                <w:tab w:val="left" w:leader="none" w:pos="2124"/>
+                <w:tab w:val="left" w:leader="none" w:pos="2832"/>
+                <w:tab w:val="left" w:leader="none" w:pos="3540"/>
+                <w:tab w:val="left" w:leader="none" w:pos="4248"/>
+                <w:tab w:val="left" w:leader="none" w:pos="4956"/>
+                <w:tab w:val="left" w:leader="none" w:pos="5664"/>
+                <w:tab w:val="left" w:leader="none" w:pos="6372"/>
+                <w:tab w:val="left" w:leader="none" w:pos="7080"/>
+                <w:tab w:val="left" w:leader="none" w:pos="7788"/>
+                <w:tab w:val="left" w:leader="none" w:pos="8496"/>
+                <w:tab w:val="left" w:leader="none" w:pos="9204"/>
+                <w:tab w:val="left" w:leader="none" w:pos="708"/>
+                <w:tab w:val="left" w:leader="none" w:pos="1416"/>
+                <w:tab w:val="left" w:leader="none" w:pos="2124"/>
+                <w:tab w:val="left" w:leader="none" w:pos="2832"/>
+                <w:tab w:val="left" w:leader="none" w:pos="3540"/>
+                <w:tab w:val="left" w:leader="none" w:pos="4248"/>
+                <w:tab w:val="left" w:leader="none" w:pos="4956"/>
+                <w:tab w:val="left" w:leader="none" w:pos="5664"/>
+                <w:tab w:val="left" w:leader="none" w:pos="6372"/>
+                <w:tab w:val="left" w:leader="none" w:pos="7080"/>
+                <w:tab w:val="left" w:leader="none" w:pos="7788"/>
+                <w:tab w:val="left" w:leader="none" w:pos="8496"/>
+                <w:tab w:val="left" w:leader="none" w:pos="9204"/>
+              </w:tabs>
+              <w:spacing w:after="0" w:before="0" w:line="240" w:lineRule="auto"/>
+              <w:ind w:left="0" w:right="0" w:firstLine="0"/>
+              <w:jc w:val="left"/>
+              <w:rPr>
+                <w:sz w:val="20"/>
+                <w:szCs w:val="20"/>
+              </w:rPr>
+            </w:pPr>
+            <w:r>
+              <w:rPr>
+                <w:sz w:val="20"/>
+                <w:szCs w:val="20"/>
+                <w:rtl w:val="0"/>
+              </w:rPr>
+              <w:t xml:space="preserve">10/02/2023</w:t>
+            </w:r>
+          </w:p>
+        </w:tc>
+        <w:tc>
+          <w:tcPr>
+            <w:shd w:fill="auto" w:val="clear"/>
+            <w:tcMar>
+              <w:top w:w="100.0" w:type="dxa"/>
+              <w:left w:w="100.0" w:type="dxa"/>
+              <w:bottom w:w="100.0" w:type="dxa"/>
+              <w:right w:w="100.0" w:type="dxa"/>
+            </w:tcMar>
+            <w:vAlign w:val="top"/>
+          </w:tcPr>
+          <w:p>
+            <w:pPr>
+              <w:keepNext w:val="0"/>
+              <w:keepLines w:val="0"/>
+              <w:widowControl w:val="0"/>
+              <w:pBdr>
+                <w:top w:space="0" w:sz="0" w:val="nil"/>
+                <w:left w:space="0" w:sz="0" w:val="nil"/>
+                <w:bottom w:space="0" w:sz="0" w:val="nil"/>
+                <w:right w:space="0" w:sz="0" w:val="nil"/>
+                <w:between w:space="0" w:sz="0" w:val="nil"/>
+              </w:pBdr>
+              <w:shd w:fill="auto" w:val="clear"/>
+              <w:tabs>
+                <w:tab w:val="left" w:leader="none" w:pos="708"/>
+                <w:tab w:val="left" w:leader="none" w:pos="1416"/>
+                <w:tab w:val="left" w:leader="none" w:pos="2124"/>
+                <w:tab w:val="left" w:leader="none" w:pos="2832"/>
+                <w:tab w:val="left" w:leader="none" w:pos="3540"/>
+                <w:tab w:val="left" w:leader="none" w:pos="4248"/>
+                <w:tab w:val="left" w:leader="none" w:pos="4956"/>
+                <w:tab w:val="left" w:leader="none" w:pos="5664"/>
+                <w:tab w:val="left" w:leader="none" w:pos="6372"/>
+                <w:tab w:val="left" w:leader="none" w:pos="7080"/>
+                <w:tab w:val="left" w:leader="none" w:pos="7788"/>
+                <w:tab w:val="left" w:leader="none" w:pos="8496"/>
+                <w:tab w:val="left" w:leader="none" w:pos="9204"/>
+                <w:tab w:val="left" w:leader="none" w:pos="708"/>
+                <w:tab w:val="left" w:leader="none" w:pos="1416"/>
+                <w:tab w:val="left" w:leader="none" w:pos="2124"/>
+                <w:tab w:val="left" w:leader="none" w:pos="2832"/>
+                <w:tab w:val="left" w:leader="none" w:pos="3540"/>
+                <w:tab w:val="left" w:leader="none" w:pos="4248"/>
+                <w:tab w:val="left" w:leader="none" w:pos="4956"/>
+                <w:tab w:val="left" w:leader="none" w:pos="5664"/>
+                <w:tab w:val="left" w:leader="none" w:pos="6372"/>
+                <w:tab w:val="left" w:leader="none" w:pos="7080"/>
+                <w:tab w:val="left" w:leader="none" w:pos="7788"/>
+                <w:tab w:val="left" w:leader="none" w:pos="8496"/>
+                <w:tab w:val="left" w:leader="none" w:pos="9204"/>
+                <w:tab w:val="left" w:leader="none" w:pos="708"/>
+                <w:tab w:val="left" w:leader="none" w:pos="1416"/>
+                <w:tab w:val="left" w:leader="none" w:pos="2124"/>
+                <w:tab w:val="left" w:leader="none" w:pos="2832"/>
+                <w:tab w:val="left" w:leader="none" w:pos="3540"/>
+                <w:tab w:val="left" w:leader="none" w:pos="4248"/>
+                <w:tab w:val="left" w:leader="none" w:pos="4956"/>
+                <w:tab w:val="left" w:leader="none" w:pos="5664"/>
+                <w:tab w:val="left" w:leader="none" w:pos="6372"/>
+                <w:tab w:val="left" w:leader="none" w:pos="7080"/>
+                <w:tab w:val="left" w:leader="none" w:pos="7788"/>
+                <w:tab w:val="left" w:leader="none" w:pos="8496"/>
+                <w:tab w:val="left" w:leader="none" w:pos="9204"/>
+              </w:tabs>
+              <w:spacing w:after="0" w:before="0" w:line="240" w:lineRule="auto"/>
+              <w:ind w:left="0" w:right="0" w:firstLine="0"/>
+              <w:jc w:val="left"/>
+              <w:rPr>
+                <w:sz w:val="20"/>
+                <w:szCs w:val="20"/>
+              </w:rPr>
+            </w:pPr>
+            <w:r>
+              <w:rPr>
+                <w:sz w:val="20"/>
+                <w:szCs w:val="20"/>
+                <w:rtl w:val="0"/>
+              </w:rPr>
+              <w:t xml:space="preserve">Giuliano Bontempo</w:t>
+            </w:r>
+          </w:p>
+        </w:tc>
+        <w:tc>
+          <w:tcPr>
+            <w:shd w:fill="auto" w:val="clear"/>
+            <w:tcMar>
+              <w:top w:w="100.0" w:type="dxa"/>
+              <w:left w:w="100.0" w:type="dxa"/>
+              <w:bottom w:w="100.0" w:type="dxa"/>
+              <w:right w:w="100.0" w:type="dxa"/>
+            </w:tcMar>
+            <w:vAlign w:val="top"/>
+          </w:tcPr>
+          <w:p>
+            <w:pPr>
+              <w:keepNext w:val="0"/>
+              <w:keepLines w:val="0"/>
+              <w:widowControl w:val="0"/>
+              <w:pBdr>
+                <w:top w:space="0" w:sz="0" w:val="nil"/>
+                <w:left w:space="0" w:sz="0" w:val="nil"/>
+                <w:bottom w:space="0" w:sz="0" w:val="nil"/>
+                <w:right w:space="0" w:sz="0" w:val="nil"/>
+                <w:between w:space="0" w:sz="0" w:val="nil"/>
+              </w:pBdr>
+              <w:shd w:fill="auto" w:val="clear"/>
+              <w:tabs>
+                <w:tab w:val="left" w:leader="none" w:pos="708"/>
+                <w:tab w:val="left" w:leader="none" w:pos="1416"/>
+                <w:tab w:val="left" w:leader="none" w:pos="2124"/>
+                <w:tab w:val="left" w:leader="none" w:pos="2832"/>
+                <w:tab w:val="left" w:leader="none" w:pos="3540"/>
+                <w:tab w:val="left" w:leader="none" w:pos="4248"/>
+                <w:tab w:val="left" w:leader="none" w:pos="4956"/>
+                <w:tab w:val="left" w:leader="none" w:pos="5664"/>
+                <w:tab w:val="left" w:leader="none" w:pos="6372"/>
+                <w:tab w:val="left" w:leader="none" w:pos="7080"/>
+                <w:tab w:val="left" w:leader="none" w:pos="7788"/>
+                <w:tab w:val="left" w:leader="none" w:pos="8496"/>
+                <w:tab w:val="left" w:leader="none" w:pos="9204"/>
+                <w:tab w:val="left" w:leader="none" w:pos="708"/>
+                <w:tab w:val="left" w:leader="none" w:pos="1416"/>
+                <w:tab w:val="left" w:leader="none" w:pos="2124"/>
+                <w:tab w:val="left" w:leader="none" w:pos="2832"/>
+                <w:tab w:val="left" w:leader="none" w:pos="3540"/>
+                <w:tab w:val="left" w:leader="none" w:pos="4248"/>
+                <w:tab w:val="left" w:leader="none" w:pos="4956"/>
+                <w:tab w:val="left" w:leader="none" w:pos="5664"/>
+                <w:tab w:val="left" w:leader="none" w:pos="6372"/>
+                <w:tab w:val="left" w:leader="none" w:pos="7080"/>
+                <w:tab w:val="left" w:leader="none" w:pos="7788"/>
+                <w:tab w:val="left" w:leader="none" w:pos="8496"/>
+                <w:tab w:val="left" w:leader="none" w:pos="9204"/>
+                <w:tab w:val="left" w:leader="none" w:pos="708"/>
+                <w:tab w:val="left" w:leader="none" w:pos="1416"/>
+                <w:tab w:val="left" w:leader="none" w:pos="2124"/>
+                <w:tab w:val="left" w:leader="none" w:pos="2832"/>
+                <w:tab w:val="left" w:leader="none" w:pos="3540"/>
+                <w:tab w:val="left" w:leader="none" w:pos="4248"/>
+                <w:tab w:val="left" w:leader="none" w:pos="4956"/>
+                <w:tab w:val="left" w:leader="none" w:pos="5664"/>
+                <w:tab w:val="left" w:leader="none" w:pos="6372"/>
+                <w:tab w:val="left" w:leader="none" w:pos="7080"/>
+                <w:tab w:val="left" w:leader="none" w:pos="7788"/>
+                <w:tab w:val="left" w:leader="none" w:pos="8496"/>
+                <w:tab w:val="left" w:leader="none" w:pos="9204"/>
+              </w:tabs>
+              <w:spacing w:after="0" w:before="0" w:line="240" w:lineRule="auto"/>
+              <w:ind w:left="0" w:right="0" w:firstLine="0"/>
+              <w:jc w:val="left"/>
+              <w:rPr>
+                <w:sz w:val="20"/>
+                <w:szCs w:val="20"/>
+              </w:rPr>
+            </w:pPr>
+            <w:r>
+              <w:rPr>
+                <w:sz w:val="20"/>
+                <w:szCs w:val="20"/>
+                <w:rtl w:val="0"/>
+              </w:rPr>
+              <w:t xml:space="preserve">1.7</w:t>
+            </w:r>
+          </w:p>
+        </w:tc>
+        <w:tc>
+          <w:tcPr>
+            <w:shd w:fill="auto" w:val="clear"/>
+            <w:tcMar>
+              <w:top w:w="100.0" w:type="dxa"/>
+              <w:left w:w="100.0" w:type="dxa"/>
+              <w:bottom w:w="100.0" w:type="dxa"/>
+              <w:right w:w="100.0" w:type="dxa"/>
+            </w:tcMar>
+            <w:vAlign w:val="top"/>
+          </w:tcPr>
+          <w:p>
+            <w:pPr>
+              <w:widowControl w:val="0"/>
+              <w:tabs>
+                <w:tab w:val="left" w:leader="none" w:pos="708"/>
+                <w:tab w:val="left" w:leader="none" w:pos="1416"/>
+                <w:tab w:val="left" w:leader="none" w:pos="2124"/>
+                <w:tab w:val="left" w:leader="none" w:pos="2832"/>
+                <w:tab w:val="left" w:leader="none" w:pos="3540"/>
+                <w:tab w:val="left" w:leader="none" w:pos="4248"/>
+                <w:tab w:val="left" w:leader="none" w:pos="4956"/>
+                <w:tab w:val="left" w:leader="none" w:pos="5664"/>
+                <w:tab w:val="left" w:leader="none" w:pos="6372"/>
+                <w:tab w:val="left" w:leader="none" w:pos="7080"/>
+                <w:tab w:val="left" w:leader="none" w:pos="7788"/>
+                <w:tab w:val="left" w:leader="none" w:pos="8496"/>
+                <w:tab w:val="left" w:leader="none" w:pos="9204"/>
+                <w:tab w:val="left" w:leader="none" w:pos="708"/>
+                <w:tab w:val="left" w:leader="none" w:pos="1416"/>
+                <w:tab w:val="left" w:leader="none" w:pos="2124"/>
+                <w:tab w:val="left" w:leader="none" w:pos="2832"/>
+                <w:tab w:val="left" w:leader="none" w:pos="3540"/>
+                <w:tab w:val="left" w:leader="none" w:pos="4248"/>
+                <w:tab w:val="left" w:leader="none" w:pos="4956"/>
+                <w:tab w:val="left" w:leader="none" w:pos="5664"/>
+                <w:tab w:val="left" w:leader="none" w:pos="6372"/>
+                <w:tab w:val="left" w:leader="none" w:pos="7080"/>
+                <w:tab w:val="left" w:leader="none" w:pos="7788"/>
+                <w:tab w:val="left" w:leader="none" w:pos="8496"/>
+                <w:tab w:val="left" w:leader="none" w:pos="9204"/>
+                <w:tab w:val="left" w:leader="none" w:pos="708"/>
+                <w:tab w:val="left" w:leader="none" w:pos="1416"/>
+                <w:tab w:val="left" w:leader="none" w:pos="2124"/>
+                <w:tab w:val="left" w:leader="none" w:pos="2832"/>
+                <w:tab w:val="left" w:leader="none" w:pos="3540"/>
+                <w:tab w:val="left" w:leader="none" w:pos="4248"/>
+                <w:tab w:val="left" w:leader="none" w:pos="4956"/>
+                <w:tab w:val="left" w:leader="none" w:pos="5664"/>
+                <w:tab w:val="left" w:leader="none" w:pos="6372"/>
+                <w:tab w:val="left" w:leader="none" w:pos="7080"/>
+                <w:tab w:val="left" w:leader="none" w:pos="7788"/>
+                <w:tab w:val="left" w:leader="none" w:pos="8496"/>
+                <w:tab w:val="left" w:leader="none" w:pos="9204"/>
+              </w:tabs>
+              <w:spacing w:after="0" w:line="240" w:lineRule="auto"/>
+              <w:rPr>
+                <w:sz w:val="20"/>
+                <w:szCs w:val="20"/>
+              </w:rPr>
+            </w:pPr>
+            <w:r>
+              <w:rPr>
+                <w:sz w:val="20"/>
+                <w:szCs w:val="20"/>
+                <w:rtl w:val="0"/>
+              </w:rPr>
+              <w:t xml:space="preserve">Revisão para a entrega 1</w:t>
+            </w:r>
+          </w:p>
+        </w:tc>
+      </w:tr>
     </w:tbl>
     <w:p>
       <w:pPr>
@@ -8925,7 +9251,7 @@
         <w:rPr>
           <w:rtl w:val="0"/>
         </w:rPr>
-        <w:t xml:space="preserve">O tratamento varia   estadiamento da doença, as características biológicas do tumor e as condições da paciente (idade, se já passou ou não pela menopausa, doenças preexistentes e preferências).</w:t>
+        <w:t xml:space="preserve">O tratamento varia no estadiamento da doença, as características biológicas do tumor e as condições da paciente (idade, se já passou ou não pela menopausa, doenças preexistentes e preferências).</w:t>
       </w:r>
     </w:p>
     <w:p>
@@ -9624,17 +9950,21 @@
         <w:ind w:left="0" w:firstLine="0"/>
         <w:jc w:val="both"/>
         <w:rPr>
+          <w:highlight w:val="white"/>
+        </w:rPr>
+      </w:pPr>
+      <w:r>
+        <w:rPr>
           <w:b w:val="1"/>
           <w:highlight w:val="white"/>
-        </w:rPr>
-      </w:pPr>
-      <w:r>
-        <w:rPr>
-          <w:b w:val="1"/>
-          <w:highlight w:val="white"/>
           <w:rtl w:val="0"/>
         </w:rPr>
         <w:t xml:space="preserve">Poder de barganha dos compradores</w:t>
+      </w:r>
+      <w:r>
+        <w:rPr>
+          <w:rtl w:val="0"/>
+        </w:rPr>
       </w:r>
     </w:p>
     <w:p>
@@ -9651,8 +9981,6 @@
         <w:ind w:left="0" w:firstLine="720"/>
         <w:jc w:val="both"/>
         <w:rPr>
-          <w:sz w:val="2"/>
-          <w:szCs w:val="2"/>
           <w:highlight w:val="white"/>
         </w:rPr>
       </w:pPr>
@@ -9661,7 +9989,7 @@
           <w:highlight w:val="white"/>
           <w:rtl w:val="0"/>
         </w:rPr>
-        <w:t xml:space="preserve">O poder de barganha dos compradores é baixo devido à alta demanda dos serviços oferecidos, pelo fato de ser um órgão público de referência na área e possuir infraestrutura para lidar com os casos mais graves de câncer, além dos estudos feitos na área de pesquisa relacionada ao hospital.</w:t>
+        <w:t xml:space="preserve">O poder de barganha dos compradores é bem baixo, o que se deve principalmente à gravidade da doença e ao fato de o ICESP ser a principal referência no tratamento de câncer. Como o câncer é uma ameaça direta à vida das pessoas afetadas por ele, elas colocam como sua prioridade máxima garantir o melhor tratamento possível, ou seja, ir na melhor instituição da sua região, que, para a maior parte dos paulistanos, é o ICESP. Assim, devido a alta infraestrutura, qualificação dos médicos e fama do ICESP, o poder de barganha dos compradores é baixo, já que ninguém barganha quando o assunto é a sua saúde.</w:t>
       </w:r>
       <w:r>
         <w:rPr>
@@ -9724,7 +10052,7 @@
           <w:highlight w:val="white"/>
           <w:rtl w:val="0"/>
         </w:rPr>
-        <w:t xml:space="preserve">Podemos considerar que a ameaça de novos entrantes como outros hospitais públicos se qualificarem se tornando referência no tratamento do câncer, fazendo com que o investimento seja reduzido para o ICESP ou que novos hospitais particulares possam surgir e relativamente baixa, pois por se tratar de um tratamento muito complexo, que necessita de muito investimento, dificilmente haverá algum hospital com tanto conhecimento sobre o assunto e com o nível de experiência que o ICESP possui.</w:t>
+        <w:t xml:space="preserve">Podemos considerar que a ameaça de novos entrantes, como outros hospitais públicos, se qualificarem e se tornarem referência no tratamento do câncer, fazendo com que o investimento seja reduzido para o ICESP, ou que novos hospitais particulares possam surgir é relativamente baixa. Isso ocorre por se tratar de um tratamento muito complexo, que necessita de muito investimento, dificilmente haverá algum hospital com tanto conhecimento sobre o assunto e com o nível de experiência que o ICESP possui.</w:t>
       </w:r>
     </w:p>
     <w:p>
@@ -9774,7 +10102,7 @@
           <w:highlight w:val="white"/>
           <w:rtl w:val="0"/>
         </w:rPr>
-        <w:t xml:space="preserve">Podemos considerar baixo a ameaça de novos entrantes por se tratar de um assunto muito complexo ao qual demanda muito estudo, pesquisa e investimento, sendo assim, a probabilidade de surgir um novo tratamento como uma possível vacina ou algo nesse sentido é relativamente baixa.</w:t>
+        <w:t xml:space="preserve">Podemos considerar baixa a ameaça de substitutos por se tratar de um assunto muito complexo, o qual demanda muito estudo, pesquisa e investimento. Sendo assim, a probabilidade de surgir um novo tratamento como uma possível cura ou algo nesse sentido é reduzida.</w:t>
       </w:r>
       <w:r>
         <w:rPr>
@@ -11605,12 +11933,12 @@
           <wp:inline distB="114300" distT="114300" distL="114300" distR="114300">
             <wp:extent cx="6119820" cy="1651000"/>
             <wp:effectExtent b="0" l="0" r="0" t="0"/>
-            <wp:docPr id="30" name="image5.png"/>
+            <wp:docPr id="30" name="image2.png"/>
             <a:graphic>
               <a:graphicData uri="http://schemas.openxmlformats.org/drawingml/2006/picture">
                 <pic:pic>
                   <pic:nvPicPr>
-                    <pic:cNvPr id="0" name="image5.png"/>
+                    <pic:cNvPr id="0" name="image2.png"/>
                     <pic:cNvPicPr preferRelativeResize="0"/>
                   </pic:nvPicPr>
                   <pic:blipFill>
@@ -18362,12 +18690,12 @@
           <wp:extent cx="865287" cy="472641"/>
           <wp:effectExtent b="0" l="0" r="0" t="0"/>
           <wp:wrapSquare wrapText="bothSides" distB="152400" distT="152400" distL="152400" distR="152400"/>
-          <wp:docPr id="32" name="image2.png"/>
+          <wp:docPr id="32" name="image3.png"/>
           <a:graphic>
             <a:graphicData uri="http://schemas.openxmlformats.org/drawingml/2006/picture">
               <pic:pic>
                 <pic:nvPicPr>
-                  <pic:cNvPr id="0" name="image2.png"/>
+                  <pic:cNvPr id="0" name="image3.png"/>
                   <pic:cNvPicPr preferRelativeResize="0"/>
                 </pic:nvPicPr>
                 <pic:blipFill>
@@ -18405,12 +18733,12 @@
           <wp:extent cx="1867967" cy="1320786"/>
           <wp:effectExtent b="0" l="0" r="0" t="0"/>
           <wp:wrapSquare wrapText="bothSides" distB="152400" distT="152400" distL="152400" distR="152400"/>
-          <wp:docPr id="34" name="image3.png"/>
+          <wp:docPr id="34" name="image1.png"/>
           <a:graphic>
             <a:graphicData uri="http://schemas.openxmlformats.org/drawingml/2006/picture">
               <pic:pic>
                 <pic:nvPicPr>
-                  <pic:cNvPr id="0" name="image3.png"/>
+                  <pic:cNvPr id="0" name="image1.png"/>
                   <pic:cNvPicPr preferRelativeResize="0"/>
                 </pic:nvPicPr>
                 <pic:blipFill>
@@ -20040,7 +20368,7 @@
 
 <file path=customXML/item1.xml><?xml version="1.0" encoding="utf-8"?>
 <go:gDocsCustomXmlDataStorage xmlns:go="http://customooxmlschemas.google.com/" xmlns:r="http://schemas.openxmlformats.org/officeDocument/2006/relationships" uri="GoogleDocsCustomDataVersion1">
-  <go:docsCustomData xmlns:go="http://customooxmlschemas.google.com/" roundtripDataSignature="AMtx7mjRKArUTcbVuf3U5wUVqIiSxF204A==">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</go:docsCustomData>
+  <go:docsCustomData xmlns:go="http://customooxmlschemas.google.com/" roundtripDataSignature="AMtx7mjRKArUTcbVuf3U5wUVqIiSxF204A==">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</go:docsCustomData>
 </go:gDocsCustomXmlDataStorage>
 </file>
 

</xml_diff>